<commit_message>
Only one fuction missing
</commit_message>
<xml_diff>
--- a/Relatório/Relatório Projeto.docx
+++ b/Relatório/Relatório Projeto.docx
@@ -11,7 +11,9 @@
         </w:rPr>
       </w:pPr>
       <w:bookmarkStart w:id="0" w:name="_Hlk123300573"/>
+      <w:bookmarkStart w:id="1" w:name="_GoBack"/>
       <w:bookmarkEnd w:id="0"/>
+      <w:bookmarkEnd w:id="1"/>
     </w:p>
     <w:p>
       <w:pPr>
@@ -881,6 +883,24 @@
                 <w:szCs w:val="24"/>
               </w:rPr>
             </w:pPr>
+            <w:r>
+              <w:rPr>
+                <w:rFonts w:ascii="Arial" w:hAnsi="Arial" w:cs="Arial"/>
+                <w:color w:val="000000" w:themeColor="text1"/>
+                <w:sz w:val="24"/>
+                <w:szCs w:val="24"/>
+              </w:rPr>
+              <w:t>drawMainMenu</w:t>
+            </w:r>
+            <w:r>
+              <w:rPr>
+                <w:rFonts w:ascii="Arial" w:hAnsi="Arial" w:cs="Arial"/>
+                <w:color w:val="000000" w:themeColor="text1"/>
+                <w:sz w:val="24"/>
+                <w:szCs w:val="24"/>
+              </w:rPr>
+              <w:t>;</w:t>
+            </w:r>
           </w:p>
         </w:tc>
         <w:tc>
@@ -944,6 +964,22 @@
                 <w:szCs w:val="24"/>
               </w:rPr>
             </w:pPr>
+            <w:r>
+              <w:rPr>
+                <w:rFonts w:ascii="Arial" w:hAnsi="Arial" w:cs="Arial"/>
+                <w:sz w:val="24"/>
+                <w:szCs w:val="24"/>
+              </w:rPr>
+              <w:t>registerNewLaptop</w:t>
+            </w:r>
+            <w:r>
+              <w:rPr>
+                <w:rFonts w:ascii="Arial" w:hAnsi="Arial" w:cs="Arial"/>
+                <w:sz w:val="24"/>
+                <w:szCs w:val="24"/>
+              </w:rPr>
+              <w:t>;</w:t>
+            </w:r>
           </w:p>
         </w:tc>
         <w:tc>
@@ -1010,6 +1046,22 @@
                 <w:szCs w:val="24"/>
               </w:rPr>
             </w:pPr>
+            <w:r>
+              <w:rPr>
+                <w:rFonts w:ascii="Arial" w:hAnsi="Arial" w:cs="Arial"/>
+                <w:sz w:val="24"/>
+                <w:szCs w:val="24"/>
+              </w:rPr>
+              <w:t>changeLaptopLocation</w:t>
+            </w:r>
+            <w:r>
+              <w:rPr>
+                <w:rFonts w:ascii="Arial" w:hAnsi="Arial" w:cs="Arial"/>
+                <w:sz w:val="24"/>
+                <w:szCs w:val="24"/>
+              </w:rPr>
+              <w:t>;</w:t>
+            </w:r>
           </w:p>
         </w:tc>
         <w:tc>
@@ -1073,6 +1125,22 @@
                 <w:szCs w:val="24"/>
               </w:rPr>
             </w:pPr>
+            <w:r>
+              <w:rPr>
+                <w:rFonts w:ascii="Arial" w:hAnsi="Arial" w:cs="Arial"/>
+                <w:sz w:val="24"/>
+                <w:szCs w:val="24"/>
+              </w:rPr>
+              <w:t>registerNewDamage</w:t>
+            </w:r>
+            <w:r>
+              <w:rPr>
+                <w:rFonts w:ascii="Arial" w:hAnsi="Arial" w:cs="Arial"/>
+                <w:sz w:val="24"/>
+                <w:szCs w:val="24"/>
+              </w:rPr>
+              <w:t>;</w:t>
+            </w:r>
           </w:p>
         </w:tc>
         <w:tc>
@@ -1139,6 +1207,14 @@
                 <w:szCs w:val="24"/>
               </w:rPr>
             </w:pPr>
+            <w:r>
+              <w:rPr>
+                <w:rFonts w:ascii="Arial" w:hAnsi="Arial" w:cs="Arial"/>
+                <w:sz w:val="24"/>
+                <w:szCs w:val="24"/>
+              </w:rPr>
+              <w:t>**FALTA**</w:t>
+            </w:r>
           </w:p>
         </w:tc>
         <w:tc>
@@ -1202,6 +1278,22 @@
                 <w:szCs w:val="24"/>
               </w:rPr>
             </w:pPr>
+            <w:r>
+              <w:rPr>
+                <w:rFonts w:ascii="Arial" w:hAnsi="Arial" w:cs="Arial"/>
+                <w:sz w:val="24"/>
+                <w:szCs w:val="24"/>
+              </w:rPr>
+              <w:t>showLaptopInfo</w:t>
+            </w:r>
+            <w:r>
+              <w:rPr>
+                <w:rFonts w:ascii="Arial" w:hAnsi="Arial" w:cs="Arial"/>
+                <w:sz w:val="24"/>
+                <w:szCs w:val="24"/>
+              </w:rPr>
+              <w:t>;</w:t>
+            </w:r>
           </w:p>
         </w:tc>
         <w:tc>
@@ -1269,6 +1361,22 @@
                 <w:szCs w:val="24"/>
               </w:rPr>
             </w:pPr>
+            <w:r>
+              <w:rPr>
+                <w:rFonts w:ascii="Arial" w:hAnsi="Arial" w:cs="Arial"/>
+                <w:sz w:val="24"/>
+                <w:szCs w:val="24"/>
+              </w:rPr>
+              <w:t>showDamageHistoric</w:t>
+            </w:r>
+            <w:r>
+              <w:rPr>
+                <w:rFonts w:ascii="Arial" w:hAnsi="Arial" w:cs="Arial"/>
+                <w:sz w:val="24"/>
+                <w:szCs w:val="24"/>
+              </w:rPr>
+              <w:t>;</w:t>
+            </w:r>
           </w:p>
         </w:tc>
         <w:tc>
@@ -1336,6 +1444,22 @@
                 <w:szCs w:val="24"/>
               </w:rPr>
             </w:pPr>
+            <w:r>
+              <w:rPr>
+                <w:rFonts w:ascii="Arial" w:hAnsi="Arial" w:cs="Arial"/>
+                <w:sz w:val="24"/>
+                <w:szCs w:val="24"/>
+              </w:rPr>
+              <w:t>registerNewRequest</w:t>
+            </w:r>
+            <w:r>
+              <w:rPr>
+                <w:rFonts w:ascii="Arial" w:hAnsi="Arial" w:cs="Arial"/>
+                <w:sz w:val="24"/>
+                <w:szCs w:val="24"/>
+              </w:rPr>
+              <w:t>;</w:t>
+            </w:r>
           </w:p>
         </w:tc>
         <w:tc>
@@ -1403,6 +1527,48 @@
                 <w:szCs w:val="24"/>
               </w:rPr>
             </w:pPr>
+            <w:r>
+              <w:rPr>
+                <w:rFonts w:ascii="Arial" w:hAnsi="Arial" w:cs="Arial"/>
+                <w:sz w:val="24"/>
+                <w:szCs w:val="24"/>
+              </w:rPr>
+              <w:t>registerReturnByLaptopId</w:t>
+            </w:r>
+            <w:r>
+              <w:rPr>
+                <w:rFonts w:ascii="Arial" w:hAnsi="Arial" w:cs="Arial"/>
+                <w:sz w:val="24"/>
+                <w:szCs w:val="24"/>
+              </w:rPr>
+              <w:t>;</w:t>
+            </w:r>
+          </w:p>
+          <w:p>
+            <w:pPr>
+              <w:jc w:val="center"/>
+              <w:rPr>
+                <w:rFonts w:ascii="Arial" w:hAnsi="Arial" w:cs="Arial"/>
+                <w:sz w:val="24"/>
+                <w:szCs w:val="24"/>
+              </w:rPr>
+            </w:pPr>
+            <w:r>
+              <w:rPr>
+                <w:rFonts w:ascii="Arial" w:hAnsi="Arial" w:cs="Arial"/>
+                <w:sz w:val="24"/>
+                <w:szCs w:val="24"/>
+              </w:rPr>
+              <w:t>registerReturnByRequestCode</w:t>
+            </w:r>
+            <w:r>
+              <w:rPr>
+                <w:rFonts w:ascii="Arial" w:hAnsi="Arial" w:cs="Arial"/>
+                <w:sz w:val="24"/>
+                <w:szCs w:val="24"/>
+              </w:rPr>
+              <w:t>;</w:t>
+            </w:r>
           </w:p>
         </w:tc>
         <w:tc>
@@ -1467,6 +1633,48 @@
                 <w:szCs w:val="24"/>
               </w:rPr>
             </w:pPr>
+            <w:r>
+              <w:rPr>
+                <w:rFonts w:ascii="Arial" w:hAnsi="Arial" w:cs="Arial"/>
+                <w:sz w:val="24"/>
+                <w:szCs w:val="24"/>
+              </w:rPr>
+              <w:t>registerRenewByLaptopId</w:t>
+            </w:r>
+            <w:r>
+              <w:rPr>
+                <w:rFonts w:ascii="Arial" w:hAnsi="Arial" w:cs="Arial"/>
+                <w:sz w:val="24"/>
+                <w:szCs w:val="24"/>
+              </w:rPr>
+              <w:t>;</w:t>
+            </w:r>
+          </w:p>
+          <w:p>
+            <w:pPr>
+              <w:jc w:val="center"/>
+              <w:rPr>
+                <w:rFonts w:ascii="Arial" w:hAnsi="Arial" w:cs="Arial"/>
+                <w:sz w:val="24"/>
+                <w:szCs w:val="24"/>
+              </w:rPr>
+            </w:pPr>
+            <w:r>
+              <w:rPr>
+                <w:rFonts w:ascii="Arial" w:hAnsi="Arial" w:cs="Arial"/>
+                <w:sz w:val="24"/>
+                <w:szCs w:val="24"/>
+              </w:rPr>
+              <w:t>registerRenewByRequestCode</w:t>
+            </w:r>
+            <w:r>
+              <w:rPr>
+                <w:rFonts w:ascii="Arial" w:hAnsi="Arial" w:cs="Arial"/>
+                <w:sz w:val="24"/>
+                <w:szCs w:val="24"/>
+              </w:rPr>
+              <w:t>;</w:t>
+            </w:r>
           </w:p>
         </w:tc>
         <w:tc>
@@ -1550,6 +1758,22 @@
                 <w:szCs w:val="24"/>
               </w:rPr>
             </w:pPr>
+            <w:r>
+              <w:rPr>
+                <w:rFonts w:ascii="Arial" w:hAnsi="Arial" w:cs="Arial"/>
+                <w:sz w:val="24"/>
+                <w:szCs w:val="24"/>
+              </w:rPr>
+              <w:t>showRequestInfo</w:t>
+            </w:r>
+            <w:r>
+              <w:rPr>
+                <w:rFonts w:ascii="Arial" w:hAnsi="Arial" w:cs="Arial"/>
+                <w:sz w:val="24"/>
+                <w:szCs w:val="24"/>
+              </w:rPr>
+              <w:t>;</w:t>
+            </w:r>
           </w:p>
         </w:tc>
         <w:tc>
@@ -1908,6 +2132,22 @@
                 <w:szCs w:val="24"/>
               </w:rPr>
             </w:pPr>
+            <w:r>
+              <w:rPr>
+                <w:rFonts w:ascii="Arial" w:hAnsi="Arial" w:cs="Arial"/>
+                <w:sz w:val="24"/>
+                <w:szCs w:val="24"/>
+              </w:rPr>
+              <w:t>showStatistics</w:t>
+            </w:r>
+            <w:r>
+              <w:rPr>
+                <w:rFonts w:ascii="Arial" w:hAnsi="Arial" w:cs="Arial"/>
+                <w:sz w:val="24"/>
+                <w:szCs w:val="24"/>
+              </w:rPr>
+              <w:t>;</w:t>
+            </w:r>
           </w:p>
         </w:tc>
         <w:tc>
@@ -1974,6 +2214,22 @@
                 <w:szCs w:val="24"/>
               </w:rPr>
             </w:pPr>
+            <w:r>
+              <w:rPr>
+                <w:rFonts w:ascii="Arial" w:hAnsi="Arial" w:cs="Arial"/>
+                <w:sz w:val="24"/>
+                <w:szCs w:val="24"/>
+              </w:rPr>
+              <w:t>storeInfoToFile</w:t>
+            </w:r>
+            <w:r>
+              <w:rPr>
+                <w:rFonts w:ascii="Arial" w:hAnsi="Arial" w:cs="Arial"/>
+                <w:sz w:val="24"/>
+                <w:szCs w:val="24"/>
+              </w:rPr>
+              <w:t>;</w:t>
+            </w:r>
           </w:p>
         </w:tc>
         <w:tc>
@@ -2037,6 +2293,22 @@
                 <w:szCs w:val="24"/>
               </w:rPr>
             </w:pPr>
+            <w:r>
+              <w:rPr>
+                <w:rFonts w:ascii="Arial" w:hAnsi="Arial" w:cs="Arial"/>
+                <w:sz w:val="24"/>
+                <w:szCs w:val="24"/>
+              </w:rPr>
+              <w:t>loadFileToInfo</w:t>
+            </w:r>
+            <w:r>
+              <w:rPr>
+                <w:rFonts w:ascii="Arial" w:hAnsi="Arial" w:cs="Arial"/>
+                <w:sz w:val="24"/>
+                <w:szCs w:val="24"/>
+              </w:rPr>
+              <w:t>;</w:t>
+            </w:r>
           </w:p>
         </w:tc>
         <w:tc>
@@ -2103,6 +2375,22 @@
                 <w:szCs w:val="24"/>
               </w:rPr>
             </w:pPr>
+            <w:r>
+              <w:rPr>
+                <w:rFonts w:ascii="Arial" w:hAnsi="Arial" w:cs="Arial"/>
+                <w:sz w:val="24"/>
+                <w:szCs w:val="24"/>
+              </w:rPr>
+              <w:t>storeLogData</w:t>
+            </w:r>
+            <w:r>
+              <w:rPr>
+                <w:rFonts w:ascii="Arial" w:hAnsi="Arial" w:cs="Arial"/>
+                <w:sz w:val="24"/>
+                <w:szCs w:val="24"/>
+              </w:rPr>
+              <w:t>;</w:t>
+            </w:r>
           </w:p>
         </w:tc>
         <w:tc>
@@ -2136,14 +2424,6 @@
           <w:sz w:val="24"/>
         </w:rPr>
       </w:pPr>
-    </w:p>
-    <w:p>
-      <w:pPr>
-        <w:rPr>
-          <w:rFonts w:ascii="Arial" w:hAnsi="Arial" w:cs="Arial"/>
-          <w:sz w:val="24"/>
-        </w:rPr>
-      </w:pPr>
       <w:r>
         <w:rPr>
           <w:rFonts w:ascii="Arial" w:hAnsi="Arial" w:cs="Arial"/>
@@ -2271,21 +2551,7 @@
           <w:rFonts w:ascii="Arial" w:hAnsi="Arial" w:cs="Arial"/>
           <w:sz w:val="24"/>
         </w:rPr>
-        <w:t xml:space="preserve">Manter </w:t>
-      </w:r>
-      <w:r>
-        <w:rPr>
-          <w:rFonts w:ascii="Arial" w:hAnsi="Arial" w:cs="Arial"/>
-          <w:sz w:val="24"/>
-        </w:rPr>
-        <w:t>dinâmicas</w:t>
-      </w:r>
-      <w:r>
-        <w:rPr>
-          <w:rFonts w:ascii="Arial" w:hAnsi="Arial" w:cs="Arial"/>
-          <w:sz w:val="24"/>
-        </w:rPr>
-        <w:t xml:space="preserve"> as janelas criadas;</w:t>
+        <w:t>Manter dinâmicas as janelas criadas;</w:t>
       </w:r>
     </w:p>
     <w:p>
@@ -2579,28 +2845,7 @@
           <w:rFonts w:ascii="Arial" w:hAnsi="Arial" w:cs="Arial"/>
           <w:sz w:val="24"/>
         </w:rPr>
-        <w:t>4</w:t>
-      </w:r>
-      <w:r>
-        <w:rPr>
-          <w:rFonts w:ascii="Arial" w:hAnsi="Arial" w:cs="Arial"/>
-          <w:sz w:val="24"/>
-        </w:rPr>
-        <w:t xml:space="preserve"> - Campu</w:t>
-      </w:r>
-      <w:r>
-        <w:rPr>
-          <w:rFonts w:ascii="Arial" w:hAnsi="Arial" w:cs="Arial"/>
-          <w:sz w:val="24"/>
-        </w:rPr>
-        <w:t>3</w:t>
-      </w:r>
-      <w:r>
-        <w:rPr>
-          <w:rFonts w:ascii="Arial" w:hAnsi="Arial" w:cs="Arial"/>
-          <w:sz w:val="24"/>
-        </w:rPr>
-        <w:t>;</w:t>
+        <w:t>4 - Campu3;</w:t>
       </w:r>
     </w:p>
     <w:p>
@@ -2620,21 +2865,7 @@
           <w:rFonts w:ascii="Arial" w:hAnsi="Arial" w:cs="Arial"/>
           <w:sz w:val="24"/>
         </w:rPr>
-        <w:t>5</w:t>
-      </w:r>
-      <w:r>
-        <w:rPr>
-          <w:rFonts w:ascii="Arial" w:hAnsi="Arial" w:cs="Arial"/>
-          <w:sz w:val="24"/>
-        </w:rPr>
-        <w:t xml:space="preserve"> - Campu</w:t>
-      </w:r>
-      <w:r>
-        <w:rPr>
-          <w:rFonts w:ascii="Arial" w:hAnsi="Arial" w:cs="Arial"/>
-          <w:sz w:val="24"/>
-        </w:rPr>
-        <w:t>5</w:t>
+        <w:t>5 - Campu5</w:t>
       </w:r>
       <w:r>
         <w:rPr>
@@ -2711,28 +2942,7 @@
           <w:rFonts w:ascii="Arial" w:hAnsi="Arial" w:cs="Arial"/>
           <w:sz w:val="24"/>
         </w:rPr>
-        <w:t>5</w:t>
-      </w:r>
-      <w:r>
-        <w:rPr>
-          <w:rFonts w:ascii="Arial" w:hAnsi="Arial" w:cs="Arial"/>
-          <w:sz w:val="24"/>
-        </w:rPr>
-        <w:t xml:space="preserve"> - Intel Core i</w:t>
-      </w:r>
-      <w:r>
-        <w:rPr>
-          <w:rFonts w:ascii="Arial" w:hAnsi="Arial" w:cs="Arial"/>
-          <w:sz w:val="24"/>
-        </w:rPr>
-        <w:t>5</w:t>
-      </w:r>
-      <w:r>
-        <w:rPr>
-          <w:rFonts w:ascii="Arial" w:hAnsi="Arial" w:cs="Arial"/>
-          <w:sz w:val="24"/>
-        </w:rPr>
-        <w:t>;</w:t>
+        <w:t>5 - Intel Core i5;</w:t>
       </w:r>
     </w:p>
     <w:p>
@@ -2752,21 +2962,7 @@
           <w:rFonts w:ascii="Arial" w:hAnsi="Arial" w:cs="Arial"/>
           <w:sz w:val="24"/>
         </w:rPr>
-        <w:t>7</w:t>
-      </w:r>
-      <w:r>
-        <w:rPr>
-          <w:rFonts w:ascii="Arial" w:hAnsi="Arial" w:cs="Arial"/>
-          <w:sz w:val="24"/>
-        </w:rPr>
-        <w:t xml:space="preserve"> - Intel Core i</w:t>
-      </w:r>
-      <w:r>
-        <w:rPr>
-          <w:rFonts w:ascii="Arial" w:hAnsi="Arial" w:cs="Arial"/>
-          <w:sz w:val="24"/>
-        </w:rPr>
-        <w:t>7</w:t>
+        <w:t>7 - Intel Core i7</w:t>
       </w:r>
       <w:r>
         <w:rPr>
@@ -3268,8 +3464,6 @@
         </w:rPr>
         <w:t>8 - Internet a cabo;</w:t>
       </w:r>
-      <w:bookmarkStart w:id="1" w:name="_GoBack"/>
-      <w:bookmarkEnd w:id="1"/>
     </w:p>
     <w:p>
       <w:pPr>
@@ -3419,6 +3613,57 @@
           <w:sz w:val="24"/>
         </w:rPr>
         <w:t>Ao decorrer da realização do projeto, percebemos que ao tratar todas as informações como inteiros, a melhor decisão seria transformar estes inteiros em contantes no ficheiro “constantes.h”.</w:t>
+      </w:r>
+    </w:p>
+    <w:p>
+      <w:pPr>
+        <w:rPr>
+          <w:rFonts w:ascii="Arial" w:hAnsi="Arial" w:cs="Arial"/>
+          <w:sz w:val="24"/>
+        </w:rPr>
+      </w:pPr>
+      <w:r>
+        <w:rPr>
+          <w:rFonts w:ascii="Arial" w:hAnsi="Arial" w:cs="Arial"/>
+          <w:sz w:val="24"/>
+        </w:rPr>
+        <w:t>Tamb</w:t>
+      </w:r>
+      <w:r>
+        <w:rPr>
+          <w:rFonts w:ascii="Arial" w:hAnsi="Arial" w:cs="Arial"/>
+          <w:sz w:val="24"/>
+        </w:rPr>
+        <w:t>ém consideramos que cada portátil só poderia ter uma avaria permanete por c</w:t>
+      </w:r>
+      <w:r>
+        <w:rPr>
+          <w:rFonts w:ascii="Arial" w:hAnsi="Arial" w:cs="Arial"/>
+          <w:sz w:val="24"/>
+        </w:rPr>
+        <w:t>drawMainMenu</w:t>
+      </w:r>
+      <w:r>
+        <w:rPr>
+          <w:rFonts w:ascii="Arial" w:hAnsi="Arial" w:cs="Arial"/>
+          <w:sz w:val="24"/>
+        </w:rPr>
+        <w:t>omponente e que a data desta avaria deveria ser igual ou superior a data da avaria temporaria mais recente do componente em questão.</w:t>
+      </w:r>
+    </w:p>
+    <w:p>
+      <w:pPr>
+        <w:rPr>
+          <w:rFonts w:ascii="Arial" w:hAnsi="Arial" w:cs="Arial"/>
+          <w:sz w:val="24"/>
+        </w:rPr>
+      </w:pPr>
+      <w:r>
+        <w:rPr>
+          <w:rFonts w:ascii="Arial" w:hAnsi="Arial" w:cs="Arial"/>
+          <w:sz w:val="24"/>
+        </w:rPr>
+        <w:t>E já que uma avaria permanente é impossível de arranjar, concluímos que o portátil torna-se inutilizável, o que altera seu estado para indisponível por tempo indeterminado.</w:t>
       </w:r>
     </w:p>
     <w:sectPr>
@@ -6366,7 +6611,7 @@
 </file>
 
 <file path=customXml/itemProps1.xml><?xml version="1.0" encoding="utf-8"?>
-<ds:datastoreItem xmlns:ds="http://schemas.openxmlformats.org/officeDocument/2006/customXml" ds:itemID="{A806B8C3-5666-4BD6-A3C9-1B5836554C90}">
+<ds:datastoreItem xmlns:ds="http://schemas.openxmlformats.org/officeDocument/2006/customXml" ds:itemID="{80C179C8-3B67-4BC9-A799-1687CDBFBC0A}">
   <ds:schemaRefs>
     <ds:schemaRef ds:uri="http://schemas.openxmlformats.org/officeDocument/2006/bibliography"/>
   </ds:schemaRefs>

</xml_diff>